<commit_message>
Integration of Gemini LLM Api and using it to Summarsize the text into Json format dynamically
</commit_message>
<xml_diff>
--- a/data/samples/sample.docx
+++ b/data/samples/sample.docx
@@ -6,63 +6,103 @@
       <w:pPr>
         <w:rPr>
           <w:rFonts w:hint="default"/>
-          <w:lang w:val="en-US"/>
         </w:rPr>
       </w:pPr>
       <w:r>
         <w:rPr>
           <w:rFonts w:hint="default"/>
-          <w:lang w:val="en-US"/>
-        </w:rPr>
-        <w:t xml:space="preserve">This is the sample data to practice the docx text extraction </w:t>
+        </w:rPr>
+        <w:t>Project Specification: E-Commerce Website Development</w:t>
       </w:r>
     </w:p>
     <w:p>
       <w:pPr>
         <w:rPr>
           <w:rFonts w:hint="default"/>
-          <w:lang w:val="en-US"/>
-        </w:rPr>
-      </w:pPr>
-    </w:p>
-    <w:p>
-      <w:pPr>
-        <w:rPr>
-          <w:rFonts w:hint="default"/>
-          <w:lang w:val="en-US"/>
+        </w:rPr>
+      </w:pPr>
+    </w:p>
+    <w:p>
+      <w:pPr>
+        <w:rPr>
+          <w:rFonts w:hint="default"/>
         </w:rPr>
       </w:pPr>
       <w:r>
         <w:rPr>
           <w:rFonts w:hint="default"/>
-          <w:lang w:val="en-US"/>
-        </w:rPr>
-        <w:t xml:space="preserve">             </w:t>
+        </w:rPr>
+        <w:t>We require a full-featured e-commerce platform for selling handmade jewelry online. The website must allow customers to browse products by category, add items to cart, and complete secure checkout using credit cards or PayPal.</w:t>
       </w:r>
     </w:p>
     <w:p>
       <w:pPr>
         <w:rPr>
           <w:rFonts w:hint="default"/>
-          <w:lang w:val="en-US"/>
+        </w:rPr>
+      </w:pPr>
+    </w:p>
+    <w:p>
+      <w:pPr>
+        <w:rPr>
+          <w:rFonts w:hint="default"/>
         </w:rPr>
       </w:pPr>
       <w:r>
         <w:rPr>
           <w:rFonts w:hint="default"/>
-          <w:lang w:val="en-US"/>
-        </w:rPr>
-        <w:t xml:space="preserve"> </w:t>
+        </w:rPr>
+        <w:t>The platform should include an admin dashboard for inventory management, order tracking, and sales analytics. We need the site to handle at least 1000 concurrent users without performance issues.</w:t>
       </w:r>
+    </w:p>
+    <w:p>
+      <w:pPr>
+        <w:rPr>
+          <w:rFonts w:hint="default"/>
+        </w:rPr>
+      </w:pPr>
+    </w:p>
+    <w:p>
+      <w:pPr>
+        <w:rPr>
+          <w:rFonts w:hint="default"/>
+        </w:rPr>
+      </w:pPr>
+      <w:r>
+        <w:rPr>
+          <w:rFonts w:hint="default"/>
+        </w:rPr>
+        <w:t>Our budget is $15,000 and the project must be delivered within 6 months. The site should be built using Django framework with PostgreSQL database. It must be mobile-responsive and meet WCAG 2.1 accessibility standards.</w:t>
+      </w:r>
+    </w:p>
+    <w:p>
+      <w:pPr>
+        <w:rPr>
+          <w:rFonts w:hint="default"/>
+        </w:rPr>
+      </w:pPr>
+    </w:p>
+    <w:p>
+      <w:pPr>
+        <w:rPr>
+          <w:rFonts w:hint="default"/>
+        </w:rPr>
+      </w:pPr>
+      <w:r>
+        <w:rPr>
+          <w:rFonts w:hint="default"/>
+        </w:rPr>
+        <w:t>Deliverables include the live website, admin panel, API documentation, and deployment on AWS cloud infrastructure.</w:t>
+      </w:r>
+    </w:p>
+    <w:p>
+      <w:pPr>
+        <w:rPr>
+          <w:rFonts w:hint="default"/>
+        </w:rPr>
+      </w:pPr>
       <w:bookmarkStart w:id="0" w:name="_GoBack"/>
       <w:bookmarkEnd w:id="0"/>
-      <w:r>
-        <w:rPr>
-          <w:rFonts w:hint="default"/>
-          <w:lang w:val="en-US"/>
-        </w:rPr>
-        <w:t>lorem   ipsum dolor sit amet, consectetur adipiscing elit. Sed do eiusmod tempor incididunt ut labore et dolore magna aliqua. Ut enim ad minim veniam, quis nostrud exercitation ullamco laboris nisi ut aliquip ex ea commodo consequat. Duis aute irure dolor in reprehenderit in voluptate velit esse cillum dolore eu fugiat nulla pariatur. Excepteur sint occaecat cupidatat non proident, sunt in culpa qui officia deserunt mollit anim id est laborum.</w:t>
-      </w:r>
     </w:p>
     <w:sectPr>
       <w:pgSz w:w="11906" w:h="16838"/>
@@ -79,7 +119,7 @@
   <w:docDefaults>
     <w:rPrDefault>
       <w:rPr>
-        <w:rFonts w:ascii="Times New Roman" w:hAnsi="Times New Roman" w:eastAsia="SimSun" w:cs="Times New Roman"/>
+        <w:rFonts w:asciiTheme="minorHAnsi" w:hAnsiTheme="minorHAnsi" w:eastAsiaTheme="minorEastAsia" w:cstheme="minorBidi"/>
       </w:rPr>
     </w:rPrDefault>
     <w:pPrDefault/>

</xml_diff>